<commit_message>
Adding links to AzureGAHPServer.docx
</commit_message>
<xml_diff>
--- a/AzureGAHPServer.docx
+++ b/AzureGAHPServer.docx
@@ -584,15 +584,7 @@
         <w:t xml:space="preserve">is </w:t>
       </w:r>
       <w:r>
-        <w:t xml:space="preserve">designed to communicate with a </w:t>
-      </w:r>
-      <w:proofErr w:type="gramStart"/>
-      <w:r>
-        <w:t>particular job</w:t>
-      </w:r>
-      <w:proofErr w:type="gramEnd"/>
-      <w:r>
-        <w:t xml:space="preserve"> submission/execution system. There are therefore several GAHP protocols </w:t>
+        <w:t xml:space="preserve">designed to communicate with a particular job submission/execution system. There are therefore several GAHP protocols </w:t>
       </w:r>
       <w:r>
         <w:t xml:space="preserve">for interfacing with several grid/cloud systems. </w:t>
@@ -839,15 +831,7 @@
         <w:t>.</w:t>
       </w:r>
       <w:r>
-        <w:t xml:space="preserve"> Since the GAHP does not mandate a </w:t>
-      </w:r>
-      <w:proofErr w:type="gramStart"/>
-      <w:r>
-        <w:t>particular programming</w:t>
-      </w:r>
-      <w:proofErr w:type="gramEnd"/>
-      <w:r>
-        <w:t xml:space="preserve"> language, platform or technology, there can be multiple Azure GAHP implementations which conform to the Azure GAHP protocol but differ in implementation choices.</w:t>
+        <w:t xml:space="preserve"> Since the GAHP does not mandate a particular programming language, platform or technology, there can be multiple Azure GAHP implementations which conform to the Azure GAHP protocol but differ in implementation choices.</w:t>
       </w:r>
       <w:r>
         <w:t xml:space="preserve"> </w:t>
@@ -875,44 +859,38 @@
       </w:r>
       <w:r>
         <w:t xml:space="preserve"> </w:t>
+      </w:r>
+      <w:r>
+        <w:t>that can be downloaded from</w:t>
       </w:r>
       <w:r>
         <w:rPr>
           <w:color w:val="FF0000"/>
         </w:rPr>
-        <w:t>[</w:t>
-      </w:r>
-      <w:proofErr w:type="spellStart"/>
+        <w:t xml:space="preserve"> </w:t>
+      </w:r>
+      <w:hyperlink r:id="rId18" w:history="1">
+        <w:r>
+          <w:rPr>
+            <w:rStyle w:val="Hyperlink"/>
+          </w:rPr>
+          <w:t>here</w:t>
+        </w:r>
+      </w:hyperlink>
       <w:r>
         <w:rPr>
           <w:color w:val="FF0000"/>
         </w:rPr>
-        <w:t>ToDo</w:t>
-      </w:r>
-      <w:proofErr w:type="spellEnd"/>
+        <w:t xml:space="preserve"> </w:t>
+      </w:r>
+      <w:r>
+        <w:t>.</w:t>
+      </w:r>
       <w:r>
         <w:rPr>
           <w:color w:val="FF0000"/>
         </w:rPr>
-        <w:t xml:space="preserve">: </w:t>
-      </w:r>
-      <w:r>
-        <w:rPr>
-          <w:color w:val="FF0000"/>
-        </w:rPr>
-        <w:t xml:space="preserve">Add </w:t>
-      </w:r>
-      <w:r>
-        <w:rPr>
-          <w:color w:val="FF0000"/>
-        </w:rPr>
-        <w:t>Link for the download]</w:t>
-      </w:r>
-      <w:r>
-        <w:rPr>
-          <w:color w:val="FF0000"/>
-        </w:rPr>
-        <w:t xml:space="preserve">. </w:t>
+        <w:t xml:space="preserve"> </w:t>
       </w:r>
       <w:r>
         <w:t>I</w:t>
@@ -1168,7 +1146,7 @@
                     <pic:cNvPicPr/>
                   </pic:nvPicPr>
                   <pic:blipFill>
-                    <a:blip r:embed="rId18"/>
+                    <a:blip r:embed="rId19"/>
                     <a:stretch>
                       <a:fillRect/>
                     </a:stretch>
@@ -1240,7 +1218,7 @@
                     <pic:cNvPicPr/>
                   </pic:nvPicPr>
                   <pic:blipFill>
-                    <a:blip r:embed="rId19"/>
+                    <a:blip r:embed="rId20"/>
                     <a:stretch>
                       <a:fillRect/>
                     </a:stretch>
@@ -1395,10 +1373,7 @@
         <w:pStyle w:val="Heading1"/>
       </w:pPr>
       <w:r>
-        <w:t>Example Usage of</w:t>
-      </w:r>
-      <w:r>
-        <w:t xml:space="preserve"> the Azure GAHP Server</w:t>
+        <w:t>Example Usage of the Azure GAHP Server</w:t>
       </w:r>
     </w:p>
     <w:p/>
@@ -1419,15 +1394,7 @@
         <w:pStyle w:val="ListParagraph"/>
       </w:pPr>
       <w:r>
-        <w:t>Invoke the python executable from the command prompt using command “python AzureGAHPServer.py</w:t>
-      </w:r>
-      <w:proofErr w:type="gramStart"/>
-      <w:r>
-        <w:t>” .</w:t>
-      </w:r>
-      <w:proofErr w:type="gramEnd"/>
-      <w:r>
-        <w:t xml:space="preserve"> To see list of available commands Type “COMMANDS” at STDIN.</w:t>
+        <w:t>Invoke the python executable from the command prompt using command “python AzureGAHPServer.py” . To see list of available commands Type “COMMANDS” at STDIN.</w:t>
       </w:r>
     </w:p>
     <w:p>
@@ -1460,7 +1427,7 @@
                     <pic:cNvPicPr/>
                   </pic:nvPicPr>
                   <pic:blipFill>
-                    <a:blip r:embed="rId20"/>
+                    <a:blip r:embed="rId21"/>
                     <a:stretch>
                       <a:fillRect/>
                     </a:stretch>
@@ -1540,7 +1507,7 @@
                     <pic:cNvPicPr/>
                   </pic:nvPicPr>
                   <pic:blipFill>
-                    <a:blip r:embed="rId21"/>
+                    <a:blip r:embed="rId22"/>
                     <a:stretch>
                       <a:fillRect/>
                     </a:stretch>
@@ -1610,7 +1577,7 @@
                     <pic:cNvPicPr/>
                   </pic:nvPicPr>
                   <pic:blipFill>
-                    <a:blip r:embed="rId22"/>
+                    <a:blip r:embed="rId23"/>
                     <a:stretch>
                       <a:fillRect/>
                     </a:stretch>
@@ -1670,7 +1637,7 @@
                     <pic:cNvPicPr/>
                   </pic:nvPicPr>
                   <pic:blipFill>
-                    <a:blip r:embed="rId23"/>
+                    <a:blip r:embed="rId24"/>
                     <a:stretch>
                       <a:fillRect/>
                     </a:stretch>
@@ -1740,7 +1707,7 @@
                     <pic:cNvPicPr/>
                   </pic:nvPicPr>
                   <pic:blipFill>
-                    <a:blip r:embed="rId24"/>
+                    <a:blip r:embed="rId25"/>
                     <a:stretch>
                       <a:fillRect/>
                     </a:stretch>
@@ -1803,7 +1770,7 @@
                     <pic:cNvPicPr/>
                   </pic:nvPicPr>
                   <pic:blipFill>
-                    <a:blip r:embed="rId25"/>
+                    <a:blip r:embed="rId26"/>
                     <a:stretch>
                       <a:fillRect/>
                     </a:stretch>
@@ -1875,7 +1842,7 @@
                     <pic:cNvPicPr/>
                   </pic:nvPicPr>
                   <pic:blipFill>
-                    <a:blip r:embed="rId26"/>
+                    <a:blip r:embed="rId27"/>
                     <a:stretch>
                       <a:fillRect/>
                     </a:stretch>
@@ -1948,7 +1915,7 @@
                     <pic:cNvPicPr/>
                   </pic:nvPicPr>
                   <pic:blipFill>
-                    <a:blip r:embed="rId27"/>
+                    <a:blip r:embed="rId28"/>
                     <a:stretch>
                       <a:fillRect/>
                     </a:stretch>
@@ -2002,40 +1969,45 @@
       <w:r>
         <w:t>“</w:t>
       </w:r>
-      <w:r>
-        <w:t>Pre-Requisites and Installation of GAHP interface</w:t>
-      </w:r>
+      <w:hyperlink r:id="rId29" w:history="1">
+        <w:r>
+          <w:rPr>
+            <w:rStyle w:val="Hyperlink"/>
+          </w:rPr>
+          <w:t>Pre-Requisites and Installation of GAHP interface</w:t>
+        </w:r>
+      </w:hyperlink>
       <w:r>
         <w:t>”</w:t>
       </w:r>
       <w:r>
-        <w:t xml:space="preserve"> and Azure GAHP Commands</w:t>
-      </w:r>
-      <w:r>
-        <w:t xml:space="preserve"> </w:t>
-      </w:r>
-      <w:r>
-        <w:t xml:space="preserve">documents. </w:t>
-      </w:r>
-      <w:r>
-        <w:rPr>
-          <w:color w:val="FF0000"/>
-        </w:rPr>
-        <w:t>[</w:t>
-      </w:r>
-      <w:proofErr w:type="spellStart"/>
-      <w:r>
-        <w:rPr>
-          <w:color w:val="FF0000"/>
-        </w:rPr>
-        <w:t>ToDo</w:t>
-      </w:r>
-      <w:proofErr w:type="spellEnd"/>
-      <w:r>
-        <w:rPr>
-          <w:color w:val="FF0000"/>
-        </w:rPr>
-        <w:t>: Link to the Installation doc]</w:t>
+        <w:t xml:space="preserve"> and </w:t>
+      </w:r>
+      <w:r>
+        <w:t>“</w:t>
+      </w:r>
+      <w:hyperlink r:id="rId30" w:history="1">
+        <w:r>
+          <w:rPr>
+            <w:rStyle w:val="Hyperlink"/>
+          </w:rPr>
+          <w:t>Azure GAHP Commands</w:t>
+        </w:r>
+        <w:r>
+          <w:rPr>
+            <w:rStyle w:val="Hyperlink"/>
+          </w:rPr>
+          <w:t xml:space="preserve"> </w:t>
+        </w:r>
+        <w:r>
+          <w:rPr>
+            <w:rStyle w:val="Hyperlink"/>
+          </w:rPr>
+          <w:t>documents</w:t>
+        </w:r>
+      </w:hyperlink>
+      <w:r>
+        <w:t>”</w:t>
       </w:r>
       <w:r>
         <w:t>. You can down</w:t>
@@ -2043,39 +2015,34 @@
       <w:r>
         <w:t xml:space="preserve"> also</w:t>
       </w:r>
+      <w:r>
+        <w:t xml:space="preserve"> load the Azur</w:t>
+      </w:r>
+      <w:r>
+        <w:t xml:space="preserve">e GAHP Server package from </w:t>
+      </w:r>
+      <w:hyperlink r:id="rId31" w:history="1">
+        <w:r>
+          <w:rPr>
+            <w:rStyle w:val="Hyperlink"/>
+            <w:color w:val="034990" w:themeColor="hyperlink" w:themeShade="BF"/>
+          </w:rPr>
+          <w:t>here</w:t>
+        </w:r>
+      </w:hyperlink>
       <w:bookmarkStart w:id="6" w:name="_GoBack"/>
       <w:bookmarkEnd w:id="6"/>
       <w:r>
-        <w:t xml:space="preserve"> load the Azure GAHP Server package from here </w:t>
-      </w:r>
-      <w:r>
-        <w:rPr>
-          <w:color w:val="FF0000"/>
-        </w:rPr>
-        <w:t>[</w:t>
-      </w:r>
-      <w:proofErr w:type="spellStart"/>
-      <w:r>
-        <w:rPr>
-          <w:color w:val="FF0000"/>
-        </w:rPr>
-        <w:t>ToDo</w:t>
-      </w:r>
-      <w:proofErr w:type="spellEnd"/>
-      <w:r>
-        <w:rPr>
-          <w:color w:val="FF0000"/>
-        </w:rPr>
-        <w:t>: Link to the binaries]</w:t>
+        <w:t xml:space="preserve">. </w:t>
       </w:r>
     </w:p>
     <w:sectPr>
-      <w:headerReference w:type="even" r:id="rId28"/>
-      <w:headerReference w:type="default" r:id="rId29"/>
-      <w:footerReference w:type="even" r:id="rId30"/>
-      <w:footerReference w:type="default" r:id="rId31"/>
-      <w:headerReference w:type="first" r:id="rId32"/>
-      <w:footerReference w:type="first" r:id="rId33"/>
+      <w:headerReference w:type="even" r:id="rId32"/>
+      <w:headerReference w:type="default" r:id="rId33"/>
+      <w:footerReference w:type="even" r:id="rId34"/>
+      <w:footerReference w:type="default" r:id="rId35"/>
+      <w:headerReference w:type="first" r:id="rId36"/>
+      <w:footerReference w:type="first" r:id="rId37"/>
       <w:pgSz w:w="12240" w:h="15840"/>
       <w:pgMar w:top="1440" w:right="1440" w:bottom="1440" w:left="1440" w:header="720" w:footer="720" w:gutter="0"/>
       <w:pgNumType w:start="0"/>
@@ -8602,7 +8569,7 @@
 </file>
 
 <file path=customXml/itemProps1.xml><?xml version="1.0" encoding="utf-8"?>
-<ds:datastoreItem xmlns:ds="http://schemas.openxmlformats.org/officeDocument/2006/customXml" ds:itemID="{6C31D01D-23B1-4FF4-9075-060206188B56}">
+<ds:datastoreItem xmlns:ds="http://schemas.openxmlformats.org/officeDocument/2006/customXml" ds:itemID="{09BE7063-1977-4AB2-922E-424D7E4FEC68}">
   <ds:schemaRefs>
     <ds:schemaRef ds:uri="http://schemas.openxmlformats.org/officeDocument/2006/bibliography"/>
   </ds:schemaRefs>

</xml_diff>